<commit_message>
Cambios Page Object Model y se agrega DataProvider
</commit_message>
<xml_diff>
--- a/Login/Evidence/Evidence - Saucedemo.docx
+++ b/Login/Evidence/Evidence - Saucedemo.docx
@@ -15,7 +15,7 @@
         <w:rPr>
           <w:sz w:val="26"/>
         </w:rPr>
-        <w:t>Login</w:t>
+        <w:t>Login No Ok</w:t>
         <w:drawing>
           <wp:inline distT="0" distR="0" distB="0" distL="0">
             <wp:extent cx="6350000" cy="2540000"/>
@@ -54,9 +54,17 @@
     <w:p>
       <w:r>
         <w:rPr>
-          <w:sz w:val="26"/>
-        </w:rPr>
-        <w:t>Logueado Ok</w:t>
+          <w:sz w:val="40"/>
+        </w:rPr>
+        <w:t>Documento de Evidencias</w:t>
+      </w:r>
+    </w:p>
+    <w:p>
+      <w:r>
+        <w:rPr>
+          <w:sz w:val="26"/>
+        </w:rPr>
+        <w:t>Login No Ok</w:t>
         <w:drawing>
           <wp:inline distT="0" distR="0" distB="0" distL="0">
             <wp:extent cx="6350000" cy="2540000"/>
@@ -95,9 +103,17 @@
     <w:p>
       <w:r>
         <w:rPr>
-          <w:sz w:val="26"/>
-        </w:rPr>
-        <w:t>Login NO OK</w:t>
+          <w:sz w:val="40"/>
+        </w:rPr>
+        <w:t>Documento de Evidencias</w:t>
+      </w:r>
+    </w:p>
+    <w:p>
+      <w:r>
+        <w:rPr>
+          <w:sz w:val="26"/>
+        </w:rPr>
+        <w:t>Login No Ok</w:t>
         <w:drawing>
           <wp:inline distT="0" distR="0" distB="0" distL="0">
             <wp:extent cx="6350000" cy="2540000"/>
@@ -113,6 +129,55 @@
                   </pic:nvPicPr>
                   <pic:blipFill>
                     <a:blip r:embed="rId4"/>
+                    <a:stretch>
+                      <a:fillRect/>
+                    </a:stretch>
+                  </pic:blipFill>
+                  <pic:spPr>
+                    <a:xfrm>
+                      <a:off x="0" y="0"/>
+                      <a:ext cx="6350000" cy="2540000"/>
+                    </a:xfrm>
+                    <a:prstGeom prst="rect">
+                      <a:avLst/>
+                    </a:prstGeom>
+                  </pic:spPr>
+                </pic:pic>
+              </a:graphicData>
+            </a:graphic>
+          </wp:inline>
+        </w:drawing>
+      </w:r>
+    </w:p>
+    <w:p>
+      <w:r>
+        <w:rPr>
+          <w:sz w:val="40"/>
+        </w:rPr>
+        <w:t>Documento de Evidencias</w:t>
+      </w:r>
+    </w:p>
+    <w:p>
+      <w:r>
+        <w:rPr>
+          <w:sz w:val="26"/>
+        </w:rPr>
+        <w:t>Login No Ok</w:t>
+        <w:drawing>
+          <wp:inline distT="0" distR="0" distB="0" distL="0">
+            <wp:extent cx="6350000" cy="2540000"/>
+            <wp:docPr id="3" name="Drawing 3" descr="..\Login\Evidence\img.jpg"/>
+            <a:graphic xmlns:a="http://schemas.openxmlformats.org/drawingml/2006/main">
+              <a:graphicData uri="http://schemas.openxmlformats.org/drawingml/2006/picture">
+                <pic:pic xmlns:pic="http://schemas.openxmlformats.org/drawingml/2006/picture">
+                  <pic:nvPicPr>
+                    <pic:cNvPr id="0" name="Picture 3" descr="..\Login\Evidence\img.jpg"/>
+                    <pic:cNvPicPr>
+                      <a:picLocks noChangeAspect="true"/>
+                    </pic:cNvPicPr>
+                  </pic:nvPicPr>
+                  <pic:blipFill>
+                    <a:blip r:embed="rId5"/>
                     <a:stretch>
                       <a:fillRect/>
                     </a:stretch>

</xml_diff>